<commit_message>
Updated docs to reflect tooling.py
</commit_message>
<xml_diff>
--- a/Python for Wet Etch Engineers.docx
+++ b/Python for Wet Etch Engineers.docx
@@ -2680,7 +2680,7 @@
           <w:noProof/>
         </w:rPr>
         <w:drawing>
-          <wp:anchor distT="0" distB="0" distL="114300" distR="114300" simplePos="0" relativeHeight="251665408" behindDoc="0" locked="0" layoutInCell="1" allowOverlap="1" wp14:anchorId="2D3D43C4" wp14:editId="78510F0A">
+          <wp:anchor distT="0" distB="0" distL="114300" distR="114300" simplePos="0" relativeHeight="251665408" behindDoc="0" locked="0" layoutInCell="1" allowOverlap="1" wp14:anchorId="2D3D43C4" wp14:editId="73872272">
             <wp:simplePos x="0" y="0"/>
             <wp:positionH relativeFrom="margin">
               <wp:align>center</wp:align>
@@ -3060,7 +3060,7 @@
           <w:noProof/>
         </w:rPr>
         <w:drawing>
-          <wp:anchor distT="0" distB="0" distL="114300" distR="114300" simplePos="0" relativeHeight="251671552" behindDoc="0" locked="0" layoutInCell="1" allowOverlap="1" wp14:anchorId="606B0D73" wp14:editId="0D93C09D">
+          <wp:anchor distT="0" distB="0" distL="114300" distR="114300" simplePos="0" relativeHeight="251671552" behindDoc="0" locked="0" layoutInCell="1" allowOverlap="1" wp14:anchorId="606B0D73" wp14:editId="30EC47B1">
             <wp:simplePos x="0" y="0"/>
             <wp:positionH relativeFrom="column">
               <wp:posOffset>-542925</wp:posOffset>
@@ -4008,7 +4008,7 @@
           <w:noProof/>
         </w:rPr>
         <w:drawing>
-          <wp:anchor distT="0" distB="0" distL="114300" distR="114300" simplePos="0" relativeHeight="251675648" behindDoc="0" locked="0" layoutInCell="1" allowOverlap="1" wp14:anchorId="1F26614C" wp14:editId="5E376111">
+          <wp:anchor distT="0" distB="0" distL="114300" distR="114300" simplePos="0" relativeHeight="251675648" behindDoc="0" locked="0" layoutInCell="1" allowOverlap="1" wp14:anchorId="1F26614C" wp14:editId="151DBD1A">
             <wp:simplePos x="0" y="0"/>
             <wp:positionH relativeFrom="page">
               <wp:posOffset>419100</wp:posOffset>
@@ -4163,7 +4163,7 @@
         </w:rPr>
         <w:lastRenderedPageBreak/>
         <w:drawing>
-          <wp:anchor distT="0" distB="0" distL="114300" distR="114300" simplePos="0" relativeHeight="251676672" behindDoc="0" locked="0" layoutInCell="1" allowOverlap="1" wp14:anchorId="74F321C5" wp14:editId="60FCD2FF">
+          <wp:anchor distT="0" distB="0" distL="114300" distR="114300" simplePos="0" relativeHeight="251676672" behindDoc="0" locked="0" layoutInCell="1" allowOverlap="1" wp14:anchorId="74F321C5" wp14:editId="15D485CD">
             <wp:simplePos x="0" y="0"/>
             <wp:positionH relativeFrom="page">
               <wp:align>right</wp:align>
@@ -9967,14 +9967,115 @@
           <w:numId w:val="13"/>
         </w:numPr>
       </w:pPr>
-      <w:r>
-        <w:t>report.email_report(</w:t>
-      </w:r>
+      <w:proofErr w:type="gramStart"/>
+      <w:r>
+        <w:t>report.email</w:t>
+      </w:r>
+      <w:proofErr w:type="gramEnd"/>
+      <w:r>
+        <w:t>_</w:t>
+      </w:r>
+      <w:proofErr w:type="gramStart"/>
+      <w:r>
+        <w:t>report(</w:t>
+      </w:r>
+      <w:proofErr w:type="gramEnd"/>
       <w:r>
         <w:t>self, subject, sender, recipients</w:t>
       </w:r>
       <w:r>
         <w:t>)</w:t>
+      </w:r>
+    </w:p>
+    <w:p>
+      <w:pPr>
+        <w:pStyle w:val="ListParagraph"/>
+        <w:numPr>
+          <w:ilvl w:val="0"/>
+          <w:numId w:val="13"/>
+        </w:numPr>
+      </w:pPr>
+      <w:r>
+        <w:t>tooling.py</w:t>
+      </w:r>
+    </w:p>
+    <w:p>
+      <w:pPr>
+        <w:pStyle w:val="ListParagraph"/>
+        <w:numPr>
+          <w:ilvl w:val="1"/>
+          <w:numId w:val="13"/>
+        </w:numPr>
+      </w:pPr>
+      <w:r>
+        <w:t xml:space="preserve">tool(self, name, </w:t>
+      </w:r>
+      <w:proofErr w:type="spellStart"/>
+      <w:r>
+        <w:t>isTool</w:t>
+      </w:r>
+      <w:proofErr w:type="spellEnd"/>
+      <w:r>
+        <w:t>)</w:t>
+      </w:r>
+    </w:p>
+    <w:p>
+      <w:pPr>
+        <w:pStyle w:val="ListParagraph"/>
+        <w:numPr>
+          <w:ilvl w:val="2"/>
+          <w:numId w:val="13"/>
+        </w:numPr>
+      </w:pPr>
+      <w:r>
+        <w:t>Instantiate a tool object, which will recursively detect all child entities from XEUS. Therefore, you can do either an actual tool name or just a pattern (‘AUR’ will detect all AUR tools)</w:t>
+      </w:r>
+    </w:p>
+    <w:p>
+      <w:pPr>
+        <w:pStyle w:val="ListParagraph"/>
+        <w:numPr>
+          <w:ilvl w:val="1"/>
+          <w:numId w:val="13"/>
+        </w:numPr>
+      </w:pPr>
+      <w:r>
+        <w:t>str(tool)</w:t>
+      </w:r>
+    </w:p>
+    <w:p>
+      <w:pPr>
+        <w:pStyle w:val="ListParagraph"/>
+        <w:numPr>
+          <w:ilvl w:val="2"/>
+          <w:numId w:val="13"/>
+        </w:numPr>
+        <w:rPr>
+          <w:rFonts w:ascii="Courier New" w:hAnsi="Courier New" w:cs="Courier New"/>
+        </w:rPr>
+      </w:pPr>
+      <w:r>
+        <w:t xml:space="preserve">casting a tool object to a string (or doing it implicitly by calling </w:t>
+      </w:r>
+      <w:proofErr w:type="gramStart"/>
+      <w:r>
+        <w:rPr>
+          <w:rFonts w:ascii="Courier New" w:hAnsi="Courier New" w:cs="Courier New"/>
+        </w:rPr>
+        <w:t>print(</w:t>
+      </w:r>
+      <w:proofErr w:type="gramEnd"/>
+      <w:r>
+        <w:rPr>
+          <w:rFonts w:ascii="Courier New" w:hAnsi="Courier New" w:cs="Courier New"/>
+        </w:rPr>
+        <w:t xml:space="preserve">tool object) </w:t>
+      </w:r>
+      <w:r>
+        <w:rPr>
+          <w:rFonts w:cs="Courier New"/>
+        </w:rPr>
+        <w:t xml:space="preserve">will recursively walk over the tool hierarchy and return a human-readable string. </w:t>
       </w:r>
     </w:p>
     <w:p>
@@ -10131,7 +10232,11 @@
         <w:t xml:space="preserve">For these functions, you can pass a string, multiple strings, a list of strings, </w:t>
       </w:r>
       <w:r>
-        <w:t xml:space="preserve">or a dict. The functions roughly preserve the structure you give them, except with the strings replaced with </w:t>
+        <w:t xml:space="preserve">or a </w:t>
+      </w:r>
+      <w:r>
+        <w:lastRenderedPageBreak/>
+        <w:t xml:space="preserve">dict. The functions roughly preserve the structure you give them, except with the strings replaced with </w:t>
       </w:r>
       <w:r>
         <w:rPr>
@@ -10199,10 +10304,39 @@
         <w:rPr>
           <w:rFonts w:ascii="Courier New" w:hAnsi="Courier New" w:cs="Courier New"/>
         </w:rPr>
-        <w:t>email_report()</w:t>
+        <w:t>email_</w:t>
+      </w:r>
+      <w:proofErr w:type="gramStart"/>
+      <w:r>
+        <w:rPr>
+          <w:rFonts w:ascii="Courier New" w:hAnsi="Courier New" w:cs="Courier New"/>
+        </w:rPr>
+        <w:t>report(</w:t>
+      </w:r>
+      <w:proofErr w:type="gramEnd"/>
+      <w:r>
+        <w:rPr>
+          <w:rFonts w:ascii="Courier New" w:hAnsi="Courier New" w:cs="Courier New"/>
+        </w:rPr>
+        <w:t>)</w:t>
       </w:r>
       <w:r>
         <w:t xml:space="preserve"> class method to send the report as an HTML email. </w:t>
+      </w:r>
+    </w:p>
+    <w:p>
+      <w:r>
+        <w:tab/>
+        <w:t xml:space="preserve">The </w:t>
+      </w:r>
+      <w:r>
+        <w:rPr>
+          <w:rFonts w:ascii="Courier New" w:hAnsi="Courier New" w:cs="Courier New"/>
+        </w:rPr>
+        <w:t>tooling</w:t>
+      </w:r>
+      <w:r>
+        <w:t xml:space="preserve"> module provides a way to programmatically represent a real tool or toolset without instantiating the model manually yourself. Although it is convenient, please be aware that this module is quite expensive since it makes recursive calls to XEUS. The overhead is least when you reference the same data many times. This is also not much of any issue if you plan on posting your script to scripthost. </w:t>
       </w:r>
     </w:p>
     <w:sectPr>

</xml_diff>

<commit_message>
Added more functions to tooling.py and updated docs
</commit_message>
<xml_diff>
--- a/Python for Wet Etch Engineers.docx
+++ b/Python for Wet Etch Engineers.docx
@@ -2680,7 +2680,7 @@
           <w:noProof/>
         </w:rPr>
         <w:drawing>
-          <wp:anchor distT="0" distB="0" distL="114300" distR="114300" simplePos="0" relativeHeight="251665408" behindDoc="0" locked="0" layoutInCell="1" allowOverlap="1" wp14:anchorId="2D3D43C4" wp14:editId="73872272">
+          <wp:anchor distT="0" distB="0" distL="114300" distR="114300" simplePos="0" relativeHeight="251665408" behindDoc="0" locked="0" layoutInCell="1" allowOverlap="1" wp14:anchorId="2D3D43C4" wp14:editId="09CCEE2C">
             <wp:simplePos x="0" y="0"/>
             <wp:positionH relativeFrom="margin">
               <wp:align>center</wp:align>
@@ -3060,7 +3060,7 @@
           <w:noProof/>
         </w:rPr>
         <w:drawing>
-          <wp:anchor distT="0" distB="0" distL="114300" distR="114300" simplePos="0" relativeHeight="251671552" behindDoc="0" locked="0" layoutInCell="1" allowOverlap="1" wp14:anchorId="606B0D73" wp14:editId="30EC47B1">
+          <wp:anchor distT="0" distB="0" distL="114300" distR="114300" simplePos="0" relativeHeight="251671552" behindDoc="0" locked="0" layoutInCell="1" allowOverlap="1" wp14:anchorId="606B0D73" wp14:editId="59A77F56">
             <wp:simplePos x="0" y="0"/>
             <wp:positionH relativeFrom="column">
               <wp:posOffset>-542925</wp:posOffset>
@@ -4008,7 +4008,7 @@
           <w:noProof/>
         </w:rPr>
         <w:drawing>
-          <wp:anchor distT="0" distB="0" distL="114300" distR="114300" simplePos="0" relativeHeight="251675648" behindDoc="0" locked="0" layoutInCell="1" allowOverlap="1" wp14:anchorId="1F26614C" wp14:editId="151DBD1A">
+          <wp:anchor distT="0" distB="0" distL="114300" distR="114300" simplePos="0" relativeHeight="251675648" behindDoc="0" locked="0" layoutInCell="1" allowOverlap="1" wp14:anchorId="1F26614C" wp14:editId="58268ACB">
             <wp:simplePos x="0" y="0"/>
             <wp:positionH relativeFrom="page">
               <wp:posOffset>419100</wp:posOffset>
@@ -4163,7 +4163,7 @@
         </w:rPr>
         <w:lastRenderedPageBreak/>
         <w:drawing>
-          <wp:anchor distT="0" distB="0" distL="114300" distR="114300" simplePos="0" relativeHeight="251676672" behindDoc="0" locked="0" layoutInCell="1" allowOverlap="1" wp14:anchorId="74F321C5" wp14:editId="15D485CD">
+          <wp:anchor distT="0" distB="0" distL="114300" distR="114300" simplePos="0" relativeHeight="251676672" behindDoc="0" locked="0" layoutInCell="1" allowOverlap="1" wp14:anchorId="74F321C5" wp14:editId="4D97EB31">
             <wp:simplePos x="0" y="0"/>
             <wp:positionH relativeFrom="page">
               <wp:align>right</wp:align>
@@ -9967,13 +9967,8 @@
           <w:numId w:val="13"/>
         </w:numPr>
       </w:pPr>
-      <w:proofErr w:type="gramStart"/>
-      <w:r>
-        <w:t>report.email</w:t>
-      </w:r>
-      <w:proofErr w:type="gramEnd"/>
-      <w:r>
-        <w:t>_</w:t>
+      <w:r>
+        <w:t>report.email_</w:t>
       </w:r>
       <w:proofErr w:type="gramStart"/>
       <w:r>
@@ -10008,15 +10003,7 @@
         </w:numPr>
       </w:pPr>
       <w:r>
-        <w:t xml:space="preserve">tool(self, name, </w:t>
-      </w:r>
-      <w:proofErr w:type="spellStart"/>
-      <w:r>
-        <w:t>isTool</w:t>
-      </w:r>
-      <w:proofErr w:type="spellEnd"/>
-      <w:r>
-        <w:t>)</w:t>
+        <w:t>Attributes:</w:t>
       </w:r>
     </w:p>
     <w:p>
@@ -10028,7 +10015,61 @@
         </w:numPr>
       </w:pPr>
       <w:r>
-        <w:t>Instantiate a tool object, which will recursively detect all child entities from XEUS. Therefore, you can do either an actual tool name or just a pattern (‘AUR’ will detect all AUR tools)</w:t>
+        <w:t>tool.name: a string representing the name of the tool, such as ‘DRT452’ or ‘AUR408_POLYMIX’</w:t>
+      </w:r>
+    </w:p>
+    <w:p>
+      <w:pPr>
+        <w:pStyle w:val="ListParagraph"/>
+        <w:numPr>
+          <w:ilvl w:val="2"/>
+          <w:numId w:val="13"/>
+        </w:numPr>
+      </w:pPr>
+      <w:proofErr w:type="spellStart"/>
+      <w:proofErr w:type="gramStart"/>
+      <w:r>
+        <w:t>tool.isTool</w:t>
+      </w:r>
+      <w:proofErr w:type="spellEnd"/>
+      <w:proofErr w:type="gramEnd"/>
+      <w:r>
+        <w:t xml:space="preserve">: a Boolean representing </w:t>
+      </w:r>
+      <w:proofErr w:type="gramStart"/>
+      <w:r>
+        <w:t>whether or not</w:t>
+      </w:r>
+      <w:proofErr w:type="gramEnd"/>
+      <w:r>
+        <w:t xml:space="preserve"> the tool object has a physical counterpart. This is a safety feature to prevent trying to retrieve information from XEUS about tools that don’t exist. </w:t>
+      </w:r>
+    </w:p>
+    <w:p>
+      <w:pPr>
+        <w:pStyle w:val="ListParagraph"/>
+        <w:numPr>
+          <w:ilvl w:val="2"/>
+          <w:numId w:val="13"/>
+        </w:numPr>
+      </w:pPr>
+      <w:proofErr w:type="spellStart"/>
+      <w:proofErr w:type="gramStart"/>
+      <w:r>
+        <w:t>tool.children</w:t>
+      </w:r>
+      <w:proofErr w:type="spellEnd"/>
+      <w:proofErr w:type="gramEnd"/>
+      <w:r>
+        <w:t xml:space="preserve">: a list of tool objects that are </w:t>
+      </w:r>
+      <w:proofErr w:type="spellStart"/>
+      <w:r>
+        <w:t>subtools</w:t>
+      </w:r>
+      <w:proofErr w:type="spellEnd"/>
+      <w:r>
+        <w:t xml:space="preserve"> of the tool. </w:t>
       </w:r>
     </w:p>
     <w:p>
@@ -10040,7 +10081,15 @@
         </w:numPr>
       </w:pPr>
       <w:r>
-        <w:t>str(tool)</w:t>
+        <w:t xml:space="preserve">tool(self, name, </w:t>
+      </w:r>
+      <w:proofErr w:type="spellStart"/>
+      <w:r>
+        <w:t>isTool</w:t>
+      </w:r>
+      <w:proofErr w:type="spellEnd"/>
+      <w:r>
+        <w:t>)</w:t>
       </w:r>
     </w:p>
     <w:p>
@@ -10050,6 +10099,30 @@
           <w:ilvl w:val="2"/>
           <w:numId w:val="13"/>
         </w:numPr>
+      </w:pPr>
+      <w:r>
+        <w:t>Instantiate a tool object, which will recursively detect all child entities from XEUS. Therefore, you can do either an actual tool name or just a pattern (‘AUR’ will detect all AUR tools)</w:t>
+      </w:r>
+    </w:p>
+    <w:p>
+      <w:pPr>
+        <w:pStyle w:val="ListParagraph"/>
+        <w:numPr>
+          <w:ilvl w:val="1"/>
+          <w:numId w:val="13"/>
+        </w:numPr>
+      </w:pPr>
+      <w:r>
+        <w:t>str(tool)</w:t>
+      </w:r>
+    </w:p>
+    <w:p>
+      <w:pPr>
+        <w:pStyle w:val="ListParagraph"/>
+        <w:numPr>
+          <w:ilvl w:val="2"/>
+          <w:numId w:val="13"/>
+        </w:numPr>
         <w:rPr>
           <w:rFonts w:ascii="Courier New" w:hAnsi="Courier New" w:cs="Courier New"/>
         </w:rPr>
@@ -10057,19 +10130,11 @@
       <w:r>
         <w:t xml:space="preserve">casting a tool object to a string (or doing it implicitly by calling </w:t>
       </w:r>
-      <w:proofErr w:type="gramStart"/>
-      <w:r>
-        <w:rPr>
-          <w:rFonts w:ascii="Courier New" w:hAnsi="Courier New" w:cs="Courier New"/>
-        </w:rPr>
-        <w:t>print(</w:t>
-      </w:r>
-      <w:proofErr w:type="gramEnd"/>
-      <w:r>
-        <w:rPr>
-          <w:rFonts w:ascii="Courier New" w:hAnsi="Courier New" w:cs="Courier New"/>
-        </w:rPr>
-        <w:t xml:space="preserve">tool object) </w:t>
+      <w:r>
+        <w:rPr>
+          <w:rFonts w:ascii="Courier New" w:hAnsi="Courier New" w:cs="Courier New"/>
+        </w:rPr>
+        <w:t xml:space="preserve">print(tool object) </w:t>
       </w:r>
       <w:r>
         <w:rPr>
@@ -10079,7 +10144,98 @@
       </w:r>
     </w:p>
     <w:p>
-      <w:r>
+      <w:pPr>
+        <w:pStyle w:val="ListParagraph"/>
+        <w:numPr>
+          <w:ilvl w:val="1"/>
+          <w:numId w:val="13"/>
+        </w:numPr>
+        <w:rPr>
+          <w:rFonts w:ascii="Courier New" w:hAnsi="Courier New" w:cs="Courier New"/>
+        </w:rPr>
+      </w:pPr>
+      <w:r>
+        <w:rPr>
+          <w:rFonts w:cs="Courier New"/>
+        </w:rPr>
+        <w:t>get_state(self)</w:t>
+      </w:r>
+    </w:p>
+    <w:p>
+      <w:pPr>
+        <w:pStyle w:val="ListParagraph"/>
+        <w:numPr>
+          <w:ilvl w:val="2"/>
+          <w:numId w:val="13"/>
+        </w:numPr>
+        <w:rPr>
+          <w:rFonts w:ascii="Courier New" w:hAnsi="Courier New" w:cs="Courier New"/>
+        </w:rPr>
+      </w:pPr>
+      <w:r>
+        <w:rPr>
+          <w:rFonts w:cs="Courier New"/>
+        </w:rPr>
+        <w:t xml:space="preserve">return the UTP state of a tool object. This involves a call to XEUS. </w:t>
+      </w:r>
+    </w:p>
+    <w:p>
+      <w:pPr>
+        <w:pStyle w:val="ListParagraph"/>
+        <w:numPr>
+          <w:ilvl w:val="1"/>
+          <w:numId w:val="13"/>
+        </w:numPr>
+        <w:rPr>
+          <w:rFonts w:ascii="Courier New" w:hAnsi="Courier New" w:cs="Courier New"/>
+        </w:rPr>
+      </w:pPr>
+      <w:r>
+        <w:rPr>
+          <w:rFonts w:cs="Courier New"/>
+        </w:rPr>
+        <w:t>isCu(self), isPb(self), isAu(self)</w:t>
+      </w:r>
+    </w:p>
+    <w:p>
+      <w:pPr>
+        <w:pStyle w:val="ListParagraph"/>
+        <w:numPr>
+          <w:ilvl w:val="2"/>
+          <w:numId w:val="13"/>
+        </w:numPr>
+        <w:rPr>
+          <w:rFonts w:cs="Courier New"/>
+        </w:rPr>
+      </w:pPr>
+      <w:r>
+        <w:rPr>
+          <w:rFonts w:cs="Courier New"/>
+        </w:rPr>
+        <w:t>re</w:t>
+      </w:r>
+      <w:r>
+        <w:rPr>
+          <w:rFonts w:cs="Courier New"/>
+        </w:rPr>
+        <w:t xml:space="preserve">turns </w:t>
+      </w:r>
+      <w:r>
+        <w:rPr>
+          <w:rFonts w:ascii="Courier New" w:hAnsi="Courier New" w:cs="Courier New"/>
+        </w:rPr>
+        <w:t>True</w:t>
+      </w:r>
+      <w:r>
+        <w:rPr>
+          <w:rFonts w:cs="Courier New"/>
+        </w:rPr>
+        <w:t xml:space="preserve"> if the tool is a copper tool (or lead or gold). </w:t>
+      </w:r>
+    </w:p>
+    <w:p>
+      <w:r>
+        <w:lastRenderedPageBreak/>
         <w:t xml:space="preserve">Note: having </w:t>
       </w:r>
       <w:r>
@@ -10232,11 +10388,7 @@
         <w:t xml:space="preserve">For these functions, you can pass a string, multiple strings, a list of strings, </w:t>
       </w:r>
       <w:r>
-        <w:t xml:space="preserve">or a </w:t>
-      </w:r>
-      <w:r>
-        <w:lastRenderedPageBreak/>
-        <w:t xml:space="preserve">dict. The functions roughly preserve the structure you give them, except with the strings replaced with </w:t>
+        <w:t xml:space="preserve">or a dict. The functions roughly preserve the structure you give them, except with the strings replaced with </w:t>
       </w:r>
       <w:r>
         <w:rPr>
@@ -11043,7 +11195,7 @@
   <w:abstractNum w:abstractNumId="6" w15:restartNumberingAfterBreak="0">
     <w:nsid w:val="41120170"/>
     <w:multiLevelType w:val="hybridMultilevel"/>
-    <w:tmpl w:val="64849D70"/>
+    <w:tmpl w:val="794A7E42"/>
     <w:lvl w:ilvl="0" w:tplc="0409000F">
       <w:start w:val="1"/>
       <w:numFmt w:val="decimal"/>
@@ -11056,7 +11208,7 @@
         <w:rFonts w:hint="default"/>
       </w:rPr>
     </w:lvl>
-    <w:lvl w:ilvl="1" w:tplc="04090019">
+    <w:lvl w:ilvl="1" w:tplc="3B882064">
       <w:start w:val="1"/>
       <w:numFmt w:val="lowerLetter"/>
       <w:lvlText w:val="%2."/>
@@ -11064,8 +11216,11 @@
       <w:pPr>
         <w:ind w:left="1440" w:hanging="360"/>
       </w:pPr>
+      <w:rPr>
+        <w:rFonts w:asciiTheme="minorHAnsi" w:hAnsiTheme="minorHAnsi" w:hint="default"/>
+      </w:rPr>
     </w:lvl>
-    <w:lvl w:ilvl="2" w:tplc="0409001B">
+    <w:lvl w:ilvl="2" w:tplc="45F64C22">
       <w:start w:val="1"/>
       <w:numFmt w:val="lowerRoman"/>
       <w:lvlText w:val="%3."/>
@@ -11073,6 +11228,9 @@
       <w:pPr>
         <w:ind w:left="2160" w:hanging="180"/>
       </w:pPr>
+      <w:rPr>
+        <w:rFonts w:asciiTheme="minorHAnsi" w:hAnsiTheme="minorHAnsi" w:hint="default"/>
+      </w:rPr>
     </w:lvl>
     <w:lvl w:ilvl="3" w:tplc="0409000F" w:tentative="1">
       <w:start w:val="1"/>

</xml_diff>